<commit_message>
changes done in questions
</commit_message>
<xml_diff>
--- a/QUESTIONS.docx
+++ b/QUESTIONS.docx
@@ -1,6 +1,6 @@
 
 <file path=word/document.xml><?xml version="1.0" encoding="utf-8"?>
-<w:document xmlns:wpc="http://schemas.microsoft.com/office/word/2010/wordprocessingCanvas" xmlns:cx="http://schemas.microsoft.com/office/drawing/2014/chartex" xmlns:cx1="http://schemas.microsoft.com/office/drawing/2015/9/8/chartex" xmlns:cx2="http://schemas.microsoft.com/office/drawing/2015/10/21/chartex" xmlns:cx3="http://schemas.microsoft.com/office/drawing/2016/5/9/chartex" xmlns:cx4="http://schemas.microsoft.com/office/drawing/2016/5/10/chartex" xmlns:cx5="http://schemas.microsoft.com/office/drawing/2016/5/11/chartex" xmlns:cx6="http://schemas.microsoft.com/office/drawing/2016/5/12/chartex" xmlns:cx7="http://schemas.microsoft.com/office/drawing/2016/5/13/chartex" xmlns:cx8="http://schemas.microsoft.com/office/drawing/2016/5/14/chartex" xmlns:mc="http://schemas.openxmlformats.org/markup-compatibility/2006" xmlns:aink="http://schemas.microsoft.com/office/drawing/2016/ink" xmlns:am3d="http://schemas.microsoft.com/office/drawing/2017/model3d" xmlns:o="urn:schemas-microsoft-com:office:office" xmlns:oel="http://schemas.microsoft.com/office/2019/extlst" xmlns:r="http://schemas.openxmlformats.org/officeDocument/2006/relationships" xmlns:m="http://schemas.openxmlformats.org/officeDocument/2006/math" xmlns:v="urn:schemas-microsoft-com:vml" xmlns:wp14="http://schemas.microsoft.com/office/word/2010/wordprocessingDrawing" xmlns:wp="http://schemas.openxmlformats.org/drawingml/2006/wordprocessingDrawing" xmlns:w10="urn:schemas-microsoft-com:office:word" xmlns:w="http://schemas.openxmlformats.org/wordprocessingml/2006/main" xmlns:w14="http://schemas.microsoft.com/office/word/2010/wordml" xmlns:w15="http://schemas.microsoft.com/office/word/2012/wordml" xmlns:w16cex="http://schemas.microsoft.com/office/word/2018/wordml/cex" xmlns:w16cid="http://schemas.microsoft.com/office/word/2016/wordml/cid" xmlns:w16="http://schemas.microsoft.com/office/word/2018/wordml" xmlns:w16sdtdh="http://schemas.microsoft.com/office/word/2020/wordml/sdtdatahash" xmlns:w16se="http://schemas.microsoft.com/office/word/2015/wordml/symex" xmlns:wpg="http://schemas.microsoft.com/office/word/2010/wordprocessingGroup" xmlns:wpi="http://schemas.microsoft.com/office/word/2010/wordprocessingInk" xmlns:wne="http://schemas.microsoft.com/office/word/2006/wordml" xmlns:wps="http://schemas.microsoft.com/office/word/2010/wordprocessingShape" mc:Ignorable="w14 w15 w16se w16cid w16 w16cex w16sdtdh wp14">
+<w:document xmlns:wpc="http://schemas.microsoft.com/office/word/2010/wordprocessingCanvas" xmlns:cx="http://schemas.microsoft.com/office/drawing/2014/chartex" xmlns:cx1="http://schemas.microsoft.com/office/drawing/2015/9/8/chartex" xmlns:cx2="http://schemas.microsoft.com/office/drawing/2015/10/21/chartex" xmlns:cx3="http://schemas.microsoft.com/office/drawing/2016/5/9/chartex" xmlns:cx4="http://schemas.microsoft.com/office/drawing/2016/5/10/chartex" xmlns:cx5="http://schemas.microsoft.com/office/drawing/2016/5/11/chartex" xmlns:cx6="http://schemas.microsoft.com/office/drawing/2016/5/12/chartex" xmlns:cx7="http://schemas.microsoft.com/office/drawing/2016/5/13/chartex" xmlns:cx8="http://schemas.microsoft.com/office/drawing/2016/5/14/chartex" xmlns:mc="http://schemas.openxmlformats.org/markup-compatibility/2006" xmlns:aink="http://schemas.microsoft.com/office/drawing/2016/ink" xmlns:am3d="http://schemas.microsoft.com/office/drawing/2017/model3d" xmlns:o="urn:schemas-microsoft-com:office:office" xmlns:oel="http://schemas.microsoft.com/office/2019/extlst" xmlns:r="http://schemas.openxmlformats.org/officeDocument/2006/relationships" xmlns:m="http://schemas.openxmlformats.org/officeDocument/2006/math" xmlns:v="urn:schemas-microsoft-com:vml" xmlns:wp14="http://schemas.microsoft.com/office/word/2010/wordprocessingDrawing" xmlns:wp="http://schemas.openxmlformats.org/drawingml/2006/wordprocessingDrawing" xmlns:w10="urn:schemas-microsoft-com:office:word" xmlns:w="http://schemas.openxmlformats.org/wordprocessingml/2006/main" xmlns:w14="http://schemas.microsoft.com/office/word/2010/wordml" xmlns:w15="http://schemas.microsoft.com/office/word/2012/wordml" xmlns:w16cex="http://schemas.microsoft.com/office/word/2018/wordml/cex" xmlns:w16cid="http://schemas.microsoft.com/office/word/2016/wordml/cid" xmlns:w16="http://schemas.microsoft.com/office/word/2018/wordml" xmlns:w16du="http://schemas.microsoft.com/office/word/2023/wordml/word16du" xmlns:w16sdtdh="http://schemas.microsoft.com/office/word/2020/wordml/sdtdatahash" xmlns:w16sdtfl="http://schemas.microsoft.com/office/word/2024/wordml/sdtformatlock" xmlns:w16se="http://schemas.microsoft.com/office/word/2015/wordml/symex" xmlns:wpg="http://schemas.microsoft.com/office/word/2010/wordprocessingGroup" xmlns:wpi="http://schemas.microsoft.com/office/word/2010/wordprocessingInk" xmlns:wne="http://schemas.microsoft.com/office/word/2006/wordml" xmlns:wps="http://schemas.microsoft.com/office/word/2010/wordprocessingShape" mc:Ignorable="w14 w15 w16se w16cid w16 w16cex w16sdtdh w16sdtfl w16du wp14">
   <w:body>
     <w:p>
       <w:pPr>
@@ -40,93 +40,6 @@
     </w:p>
     <w:p>
       <w:pPr>
-        <w:rPr>
-          <w:sz w:val="28"/>
-          <w:szCs w:val="28"/>
-        </w:rPr>
-      </w:pPr>
-    </w:p>
-    <w:p>
-      <w:pPr>
-        <w:rPr>
-          <w:sz w:val="28"/>
-          <w:szCs w:val="28"/>
-        </w:rPr>
-      </w:pPr>
-      <w:r>
-        <w:rPr>
-          <w:b/>
-          <w:bCs/>
-          <w:sz w:val="28"/>
-          <w:szCs w:val="28"/>
-        </w:rPr>
-        <w:t>NOTE</w:t>
-      </w:r>
-      <w:r>
-        <w:rPr>
-          <w:sz w:val="28"/>
-          <w:szCs w:val="28"/>
-        </w:rPr>
-        <w:t xml:space="preserve">: </w:t>
-      </w:r>
-      <w:r>
-        <w:rPr>
-          <w:sz w:val="28"/>
-          <w:szCs w:val="28"/>
-        </w:rPr>
-        <w:t xml:space="preserve">REFER TO </w:t>
-      </w:r>
-      <w:r>
-        <w:rPr>
-          <w:sz w:val="28"/>
-          <w:szCs w:val="28"/>
-        </w:rPr>
-        <w:t>THE</w:t>
-      </w:r>
-      <w:r>
-        <w:rPr>
-          <w:sz w:val="28"/>
-          <w:szCs w:val="28"/>
-        </w:rPr>
-        <w:t xml:space="preserve"> VIDEO TO KNOW HOW TO UPLOAD EXCEL FILES DATA INTO TABLES DIRECTLY- </w:t>
-      </w:r>
-      <w:hyperlink r:id="rId4" w:history="1">
-        <w:r>
-          <w:rPr>
-            <w:rStyle w:val="Hyperlink"/>
-            <w:sz w:val="28"/>
-            <w:szCs w:val="28"/>
-          </w:rPr>
-          <w:t>Import Excel files to</w:t>
-        </w:r>
-        <w:r>
-          <w:rPr>
-            <w:rStyle w:val="Hyperlink"/>
-            <w:sz w:val="28"/>
-            <w:szCs w:val="28"/>
-          </w:rPr>
-          <w:t xml:space="preserve"> </w:t>
-        </w:r>
-        <w:r>
-          <w:rPr>
-            <w:rStyle w:val="Hyperlink"/>
-            <w:sz w:val="28"/>
-            <w:szCs w:val="28"/>
-          </w:rPr>
-          <w:t>MYSQL Workbench</w:t>
-        </w:r>
-      </w:hyperlink>
-    </w:p>
-    <w:p>
-      <w:pPr>
-        <w:rPr>
-          <w:sz w:val="28"/>
-          <w:szCs w:val="28"/>
-        </w:rPr>
-      </w:pPr>
-    </w:p>
-    <w:p>
-      <w:pPr>
         <w:ind w:left="2880"/>
         <w:rPr>
           <w:sz w:val="28"/>
@@ -309,6 +222,54 @@
         <w:rPr>
           <w:sz w:val="28"/>
           <w:szCs w:val="28"/>
+        </w:rPr>
+      </w:pPr>
+      <w:r>
+        <w:rPr>
+          <w:sz w:val="28"/>
+          <w:szCs w:val="28"/>
+        </w:rPr>
+        <w:t xml:space="preserve">                                                            </w:t>
+      </w:r>
+    </w:p>
+    <w:p>
+      <w:pPr>
+        <w:rPr>
+          <w:sz w:val="28"/>
+          <w:szCs w:val="28"/>
+        </w:rPr>
+      </w:pPr>
+    </w:p>
+    <w:p>
+      <w:pPr>
+        <w:rPr>
+          <w:sz w:val="28"/>
+          <w:szCs w:val="28"/>
+        </w:rPr>
+      </w:pPr>
+    </w:p>
+    <w:p>
+      <w:pPr>
+        <w:rPr>
+          <w:sz w:val="28"/>
+          <w:szCs w:val="28"/>
+        </w:rPr>
+      </w:pPr>
+    </w:p>
+    <w:p>
+      <w:pPr>
+        <w:rPr>
+          <w:sz w:val="28"/>
+          <w:szCs w:val="28"/>
+        </w:rPr>
+      </w:pPr>
+    </w:p>
+    <w:p>
+      <w:pPr>
+        <w:ind w:left="3600" w:firstLine="720"/>
+        <w:rPr>
+          <w:sz w:val="28"/>
+          <w:szCs w:val="28"/>
           <w:u w:val="single"/>
         </w:rPr>
       </w:pPr>
@@ -316,15 +277,9 @@
         <w:rPr>
           <w:sz w:val="28"/>
           <w:szCs w:val="28"/>
-        </w:rPr>
-        <w:t xml:space="preserve">                                                            </w:t>
-      </w:r>
-      <w:r>
-        <w:rPr>
-          <w:sz w:val="28"/>
-          <w:szCs w:val="28"/>
           <w:u w:val="single"/>
         </w:rPr>
+        <w:lastRenderedPageBreak/>
         <w:t xml:space="preserve">Question Set 2 </w:t>
       </w:r>
     </w:p>
@@ -340,7 +295,6 @@
           <w:sz w:val="28"/>
           <w:szCs w:val="28"/>
         </w:rPr>
-        <w:lastRenderedPageBreak/>
         <w:t>1. Write query to return the email, first name, last name, &amp; Genre of all Rock Music listeners. Return your list ordered alphabetically by email starting with A</w:t>
       </w:r>
     </w:p>
@@ -480,7 +434,23 @@
           <w:sz w:val="28"/>
           <w:szCs w:val="28"/>
         </w:rPr>
-        <w:t>2. We want to find out the most popular music Genre for each country. We determine the most popular genre as the genre with the highest amount of purchases. Write a query that returns each country along with the top Genre. For countries where the maximum number of purchases is shared return all Genres</w:t>
+        <w:t xml:space="preserve">2. We want to find out the most popular music Genre for each country. We determine the most popular genre as the genre with the highest </w:t>
+      </w:r>
+      <w:proofErr w:type="gramStart"/>
+      <w:r>
+        <w:rPr>
+          <w:sz w:val="28"/>
+          <w:szCs w:val="28"/>
+        </w:rPr>
+        <w:t>amount</w:t>
+      </w:r>
+      <w:proofErr w:type="gramEnd"/>
+      <w:r>
+        <w:rPr>
+          <w:sz w:val="28"/>
+          <w:szCs w:val="28"/>
+        </w:rPr>
+        <w:t xml:space="preserve"> of purchases. Write a query that returns each country along with the top Genre. For countries where the maximum number of purchases is shared return all Genres</w:t>
       </w:r>
     </w:p>
     <w:p>
@@ -531,7 +501,7 @@
 </file>
 
 <file path=word/styles.xml><?xml version="1.0" encoding="utf-8"?>
-<w:styles xmlns:mc="http://schemas.openxmlformats.org/markup-compatibility/2006" xmlns:r="http://schemas.openxmlformats.org/officeDocument/2006/relationships" xmlns:w="http://schemas.openxmlformats.org/wordprocessingml/2006/main" xmlns:w14="http://schemas.microsoft.com/office/word/2010/wordml" xmlns:w15="http://schemas.microsoft.com/office/word/2012/wordml" xmlns:w16cex="http://schemas.microsoft.com/office/word/2018/wordml/cex" xmlns:w16cid="http://schemas.microsoft.com/office/word/2016/wordml/cid" xmlns:w16="http://schemas.microsoft.com/office/word/2018/wordml" xmlns:w16sdtdh="http://schemas.microsoft.com/office/word/2020/wordml/sdtdatahash" xmlns:w16se="http://schemas.microsoft.com/office/word/2015/wordml/symex" mc:Ignorable="w14 w15 w16se w16cid w16 w16cex w16sdtdh">
+<w:styles xmlns:mc="http://schemas.openxmlformats.org/markup-compatibility/2006" xmlns:r="http://schemas.openxmlformats.org/officeDocument/2006/relationships" xmlns:w="http://schemas.openxmlformats.org/wordprocessingml/2006/main" xmlns:w14="http://schemas.microsoft.com/office/word/2010/wordml" xmlns:w15="http://schemas.microsoft.com/office/word/2012/wordml" xmlns:w16cex="http://schemas.microsoft.com/office/word/2018/wordml/cex" xmlns:w16cid="http://schemas.microsoft.com/office/word/2016/wordml/cid" xmlns:w16="http://schemas.microsoft.com/office/word/2018/wordml" xmlns:w16du="http://schemas.microsoft.com/office/word/2023/wordml/word16du" xmlns:w16sdtdh="http://schemas.microsoft.com/office/word/2020/wordml/sdtdatahash" xmlns:w16sdtfl="http://schemas.microsoft.com/office/word/2024/wordml/sdtformatlock" xmlns:w16se="http://schemas.microsoft.com/office/word/2015/wordml/symex" mc:Ignorable="w14 w15 w16se w16cid w16 w16cex w16sdtdh w16sdtfl w16du">
   <w:docDefaults>
     <w:rPrDefault>
       <w:rPr>

</xml_diff>